<commit_message>
Update encoding Cezare, XOR and delete .idea
</commit_message>
<xml_diff>
--- a/information_security/Encoder_randomly/Отчёт по дешифровке текста.docx
+++ b/information_security/Encoder_randomly/Отчёт по дешифровке текста.docx
@@ -2067,17 +2067,7 @@
           <w:sz w:val="28"/>
           <w:szCs w:val="28"/>
         </w:rPr>
-        <w:t>Они очень похожи на «любил» и «был» соответственно. Если доверять новым данным, что буква зашифрованного текста</w:t>
-      </w:r>
-      <w:bookmarkStart w:id="0" w:name="_GoBack"/>
-      <w:bookmarkEnd w:id="0"/>
-      <w:r>
-        <w:rPr>
-          <w:rFonts w:ascii="Times New Roman" w:hAnsi="Times New Roman" w:cs="Times New Roman"/>
-          <w:sz w:val="28"/>
-          <w:szCs w:val="28"/>
-        </w:rPr>
-        <w:t xml:space="preserve"> «я» это буква «б», то получается, что слово «</w:t>
+        <w:t>Они очень похожи на «любил» и «был» соответственно. Если доверять новым данным, что буква зашифрованного текста «я» это буква «б», то получается, что слово «</w:t>
       </w:r>
       <w:proofErr w:type="spellStart"/>
       <w:r>
@@ -2211,11 +2201,50 @@
             <v:path o:extrusionok="f" gradientshapeok="t" o:connecttype="rect"/>
             <o:lock v:ext="edit" aspectratio="t"/>
           </v:shapetype>
-          <v:shape id="_x0000_i1036" type="#_x0000_t75" style="width:466.9pt;height:75.25pt">
+          <v:shape id="_x0000_i1025" type="#_x0000_t75" style="width:467.1pt;height:75.25pt">
             <v:imagedata r:id="rId8" o:title="шаг 3"/>
           </v:shape>
         </w:pict>
       </w:r>
+    </w:p>
+    <w:p>
+      <w:pPr>
+        <w:pStyle w:val="HTML"/>
+        <w:shd w:val="clear" w:color="auto" w:fill="FFFFFF"/>
+        <w:spacing w:line="360" w:lineRule="auto"/>
+        <w:ind w:firstLine="709"/>
+        <w:jc w:val="both"/>
+        <w:rPr>
+          <w:rFonts w:ascii="Times New Roman" w:hAnsi="Times New Roman" w:cs="Times New Roman"/>
+          <w:sz w:val="28"/>
+          <w:szCs w:val="28"/>
+        </w:rPr>
+      </w:pPr>
+      <w:r>
+        <w:rPr>
+          <w:rFonts w:ascii="Times New Roman" w:hAnsi="Times New Roman" w:cs="Times New Roman"/>
+          <w:sz w:val="28"/>
+          <w:szCs w:val="28"/>
+        </w:rPr>
+        <w:t>Заключение</w:t>
+      </w:r>
+    </w:p>
+    <w:p>
+      <w:pPr>
+        <w:pStyle w:val="HTML"/>
+        <w:shd w:val="clear" w:color="auto" w:fill="FFFFFF"/>
+        <w:spacing w:line="360" w:lineRule="auto"/>
+        <w:ind w:firstLine="709"/>
+        <w:jc w:val="both"/>
+        <w:rPr>
+          <w:rFonts w:ascii="Times New Roman" w:hAnsi="Times New Roman" w:cs="Times New Roman"/>
+          <w:sz w:val="28"/>
+          <w:szCs w:val="28"/>
+          <w:lang w:val="en-US"/>
+        </w:rPr>
+      </w:pPr>
+      <w:bookmarkStart w:id="0" w:name="_GoBack"/>
+      <w:bookmarkEnd w:id="0"/>
     </w:p>
     <w:sectPr>
       <w:pgSz w:w="11906" w:h="16838"/>
@@ -2624,6 +2653,7 @@
   <w:style w:type="character" w:default="1" w:styleId="a0">
     <w:name w:val="Default Paragraph Font"/>
     <w:uiPriority w:val="1"/>
+    <w:semiHidden/>
     <w:unhideWhenUsed/>
   </w:style>
   <w:style w:type="table" w:default="1" w:styleId="a1">
@@ -2964,7 +2994,7 @@
 </file>
 
 <file path=customXml/itemProps1.xml><?xml version="1.0" encoding="utf-8"?>
-<ds:datastoreItem xmlns:ds="http://schemas.openxmlformats.org/officeDocument/2006/customXml" ds:itemID="{9E776BAE-857F-431E-9BCB-730D1ADDF5BF}">
+<ds:datastoreItem xmlns:ds="http://schemas.openxmlformats.org/officeDocument/2006/customXml" ds:itemID="{28741BE7-CAED-4BA5-9AC6-04847BEF19F0}">
   <ds:schemaRefs>
     <ds:schemaRef ds:uri="http://schemas.openxmlformats.org/officeDocument/2006/bibliography"/>
   </ds:schemaRefs>

</xml_diff>